<commit_message>
7.1P Submit file and Start 9.1P
</commit_message>
<xml_diff>
--- a/7.1P/7.1P.docx
+++ b/7.1P/7.1P.docx
@@ -36,8 +36,50 @@
           <w:lang w:val="en-US" w:eastAsia="zh-CN"/>
         </w:rPr>
       </w:pPr>
-      <w:bookmarkStart w:id="0" w:name="_GoBack"/>
-      <w:bookmarkEnd w:id="0"/>
+      <w:r>
+        <w:rPr>
+          <w:rFonts w:hint="default"/>
+          <w:lang w:val="en-US" w:eastAsia="zh-CN"/>
+        </w:rPr>
+        <w:fldChar w:fldCharType="begin"/>
+      </w:r>
+      <w:r>
+        <w:rPr>
+          <w:rFonts w:hint="default"/>
+          <w:lang w:val="en-US" w:eastAsia="zh-CN"/>
+        </w:rPr>
+        <w:instrText xml:space="preserve"> HYPERLINK "https://github.com/Lonely-DM/SIT305/tree/main/7.1P/Task%207.1P" </w:instrText>
+      </w:r>
+      <w:r>
+        <w:rPr>
+          <w:rFonts w:hint="default"/>
+          <w:lang w:val="en-US" w:eastAsia="zh-CN"/>
+        </w:rPr>
+        <w:fldChar w:fldCharType="separate"/>
+      </w:r>
+      <w:r>
+        <w:rPr>
+          <w:rStyle w:val="4"/>
+          <w:rFonts w:hint="default"/>
+          <w:lang w:val="en-US" w:eastAsia="zh-CN"/>
+        </w:rPr>
+        <w:t>https://github.com/Lonely-DM/SIT305/tree/main/7.1P/Task%207.1P</w:t>
+      </w:r>
+      <w:r>
+        <w:rPr>
+          <w:rFonts w:hint="default"/>
+          <w:lang w:val="en-US" w:eastAsia="zh-CN"/>
+        </w:rPr>
+        <w:fldChar w:fldCharType="end"/>
+      </w:r>
+    </w:p>
+    <w:p>
+      <w:pPr>
+        <w:rPr>
+          <w:rFonts w:hint="default"/>
+          <w:lang w:val="en-US" w:eastAsia="zh-CN"/>
+        </w:rPr>
+      </w:pPr>
     </w:p>
     <w:p>
       <w:pPr>
@@ -67,6 +109,70 @@
           <w:lang w:val="en-US" w:eastAsia="zh-CN"/>
         </w:rPr>
       </w:pPr>
+    </w:p>
+    <w:p>
+      <w:pPr>
+        <w:rPr>
+          <w:rFonts w:hint="default" w:ascii="Calibri" w:hAnsi="Calibri" w:cs="Calibri"/>
+          <w:b w:val="0"/>
+          <w:bCs w:val="0"/>
+          <w:sz w:val="21"/>
+          <w:szCs w:val="21"/>
+        </w:rPr>
+      </w:pPr>
+      <w:r>
+        <w:rPr>
+          <w:rFonts w:hint="default" w:ascii="Calibri" w:hAnsi="Calibri" w:cs="Calibri"/>
+          <w:b w:val="0"/>
+          <w:bCs w:val="0"/>
+          <w:sz w:val="21"/>
+          <w:szCs w:val="21"/>
+        </w:rPr>
+        <w:fldChar w:fldCharType="begin"/>
+      </w:r>
+      <w:r>
+        <w:rPr>
+          <w:rFonts w:hint="default" w:ascii="Calibri" w:hAnsi="Calibri" w:cs="Calibri"/>
+          <w:b w:val="0"/>
+          <w:bCs w:val="0"/>
+          <w:sz w:val="21"/>
+          <w:szCs w:val="21"/>
+        </w:rPr>
+        <w:instrText xml:space="preserve"> HYPERLINK "https://youtu.be/Ws5o4cQTNLU" </w:instrText>
+      </w:r>
+      <w:r>
+        <w:rPr>
+          <w:rFonts w:hint="default" w:ascii="Calibri" w:hAnsi="Calibri" w:cs="Calibri"/>
+          <w:b w:val="0"/>
+          <w:bCs w:val="0"/>
+          <w:sz w:val="21"/>
+          <w:szCs w:val="21"/>
+        </w:rPr>
+        <w:fldChar w:fldCharType="separate"/>
+      </w:r>
+      <w:r>
+        <w:rPr>
+          <w:rStyle w:val="4"/>
+          <w:rFonts w:hint="default" w:ascii="Calibri" w:hAnsi="Calibri" w:cs="Calibri"/>
+          <w:b w:val="0"/>
+          <w:bCs w:val="0"/>
+          <w:sz w:val="21"/>
+          <w:szCs w:val="21"/>
+        </w:rPr>
+        <w:t>https://youtu.be/Ws5o4cQTNLU</w:t>
+      </w:r>
+      <w:r>
+        <w:rPr>
+          <w:rFonts w:hint="default" w:ascii="Calibri" w:hAnsi="Calibri" w:cs="Calibri"/>
+          <w:b w:val="0"/>
+          <w:bCs w:val="0"/>
+          <w:sz w:val="21"/>
+          <w:szCs w:val="21"/>
+        </w:rPr>
+        <w:fldChar w:fldCharType="end"/>
+      </w:r>
+      <w:bookmarkStart w:id="0" w:name="_GoBack"/>
+      <w:bookmarkEnd w:id="0"/>
     </w:p>
     <w:p>
       <w:pPr>

</xml_diff>